<commit_message>
00.00.02 Ajouts et correction en ce qui concerne la mise en page.
Signed-off-by: Steve Prud'Homme <sprudhomme@cslaval.qc.ca>
</commit_message>
<xml_diff>
--- a/PACRPFEL-AN-EXAO-OS2..docx
+++ b/PACRPFEL-AN-EXAO-OS2..docx
@@ -6,6 +6,7 @@
       <w:pPr>
         <w:spacing w:before="240" w:after="0"/>
         <w:rPr>
+          <w:rFonts w:ascii="Arial" w:hAnsi="Arial" w:cs="Arial"/>
           <w:b/>
           <w:sz w:val="28"/>
           <w:szCs w:val="28"/>
@@ -13,6 +14,7 @@
       </w:pPr>
       <w:r>
         <w:rPr>
+          <w:rFonts w:ascii="Arial" w:hAnsi="Arial" w:cs="Arial"/>
           <w:b/>
           <w:sz w:val="28"/>
           <w:szCs w:val="28"/>
@@ -21,6 +23,7 @@
       </w:r>
       <w:r>
         <w:rPr>
+          <w:rFonts w:ascii="Arial" w:hAnsi="Arial" w:cs="Arial"/>
           <w:b/>
           <w:sz w:val="28"/>
           <w:szCs w:val="28"/>
@@ -29,6 +32,7 @@
       </w:r>
       <w:r>
         <w:rPr>
+          <w:rFonts w:ascii="Arial" w:hAnsi="Arial" w:cs="Arial"/>
           <w:b/>
           <w:sz w:val="28"/>
           <w:szCs w:val="28"/>
@@ -37,6 +41,7 @@
       </w:r>
       <w:r>
         <w:rPr>
+          <w:rFonts w:ascii="Arial" w:hAnsi="Arial" w:cs="Arial"/>
           <w:b/>
           <w:sz w:val="28"/>
           <w:szCs w:val="28"/>
@@ -46,6 +51,7 @@
       </w:r>
       <w:r>
         <w:rPr>
+          <w:rFonts w:ascii="Arial" w:hAnsi="Arial" w:cs="Arial"/>
           <w:b/>
           <w:sz w:val="28"/>
           <w:szCs w:val="28"/>
@@ -60,6 +66,7 @@
         </w:pBdr>
         <w:spacing w:after="0"/>
         <w:rPr>
+          <w:rFonts w:ascii="Arial" w:hAnsi="Arial" w:cs="Arial"/>
           <w:b/>
           <w:color w:val="00B050"/>
           <w:sz w:val="28"/>
@@ -68,6 +75,7 @@
       </w:pPr>
       <w:r>
         <w:rPr>
+          <w:rFonts w:ascii="Arial" w:hAnsi="Arial" w:cs="Arial"/>
           <w:b/>
           <w:color w:val="00B050"/>
           <w:sz w:val="28"/>
@@ -106,7 +114,7 @@
               <w:spacing w:line="276" w:lineRule="auto"/>
               <w:outlineLvl w:val="1"/>
               <w:rPr>
-                <w:rFonts w:asciiTheme="minorHAnsi" w:hAnsiTheme="minorHAnsi"/>
+                <w:rFonts w:ascii="Arial" w:hAnsi="Arial" w:cs="Arial"/>
                 <w:b/>
                 <w:i w:val="0"/>
               </w:rPr>
@@ -119,14 +127,14 @@
               <w:ind w:left="567" w:hanging="567"/>
               <w:outlineLvl w:val="1"/>
               <w:rPr>
-                <w:rFonts w:asciiTheme="minorHAnsi" w:hAnsiTheme="minorHAnsi"/>
+                <w:rFonts w:ascii="Arial" w:hAnsi="Arial" w:cs="Arial"/>
                 <w:b/>
                 <w:i w:val="0"/>
               </w:rPr>
             </w:pPr>
             <w:r>
               <w:rPr>
-                <w:rFonts w:asciiTheme="minorHAnsi" w:hAnsiTheme="minorHAnsi"/>
+                <w:rFonts w:ascii="Arial" w:hAnsi="Arial" w:cs="Arial"/>
                 <w:b/>
                 <w:i w:val="0"/>
               </w:rPr>
@@ -137,9 +145,13 @@
             <w:pPr>
               <w:ind w:left="630"/>
               <w:jc w:val="both"/>
+              <w:rPr>
+                <w:rFonts w:ascii="Arial" w:hAnsi="Arial" w:cs="Arial"/>
+              </w:rPr>
             </w:pPr>
             <w:r>
               <w:rPr>
+                <w:rFonts w:ascii="Arial" w:hAnsi="Arial" w:cs="Arial"/>
                 <w:b/>
                 <w:color w:val="00B050"/>
               </w:rPr>
@@ -147,6 +159,7 @@
             </w:r>
             <w:r>
               <w:rPr>
+                <w:rFonts w:ascii="Arial" w:hAnsi="Arial" w:cs="Arial"/>
                 <w:b/>
                 <w:color w:val="00B050"/>
               </w:rPr>
@@ -154,22 +167,30 @@
             </w:r>
             <w:r>
               <w:rPr>
+                <w:rFonts w:ascii="Arial" w:hAnsi="Arial" w:cs="Arial"/>
                 <w:b/>
                 <w:color w:val="00B050"/>
               </w:rPr>
               <w:t xml:space="preserve"> </w:t>
             </w:r>
             <w:r>
+              <w:rPr>
+                <w:rFonts w:ascii="Arial" w:hAnsi="Arial" w:cs="Arial"/>
+              </w:rPr>
               <w:t xml:space="preserve">souhaite développer des modules de formation en ligne qui </w:t>
             </w:r>
             <w:r>
+              <w:rPr>
+                <w:rFonts w:ascii="Arial" w:hAnsi="Arial" w:cs="Arial"/>
+              </w:rPr>
               <w:t xml:space="preserve">permettront aux </w:t>
             </w:r>
             <w:r>
+              <w:rPr>
+                <w:rFonts w:ascii="Arial" w:hAnsi="Arial" w:cs="Arial"/>
+              </w:rPr>
               <w:t xml:space="preserve">chauffeurs de taxi de l’entreprise d’exercer leur responsabilité en tenant compte de l’exigence relative à la formation continue obligatoire qui a été introduite dans la réglementation municipale en 2014.  </w:t>
             </w:r>
-            <w:bookmarkStart w:id="0" w:name="_GoBack"/>
-            <w:bookmarkEnd w:id="0"/>
           </w:p>
         </w:tc>
       </w:tr>
@@ -189,7 +210,7 @@
               <w:ind w:left="993" w:hanging="576"/>
               <w:outlineLvl w:val="1"/>
               <w:rPr>
-                <w:rFonts w:asciiTheme="minorHAnsi" w:hAnsiTheme="minorHAnsi"/>
+                <w:rFonts w:ascii="Arial" w:hAnsi="Arial" w:cs="Arial"/>
                 <w:b/>
                 <w:i w:val="0"/>
               </w:rPr>
@@ -202,14 +223,14 @@
               <w:ind w:left="567" w:hanging="567"/>
               <w:outlineLvl w:val="1"/>
               <w:rPr>
-                <w:rFonts w:asciiTheme="minorHAnsi" w:hAnsiTheme="minorHAnsi"/>
+                <w:rFonts w:ascii="Arial" w:hAnsi="Arial" w:cs="Arial"/>
                 <w:b/>
                 <w:i w:val="0"/>
               </w:rPr>
             </w:pPr>
             <w:r>
               <w:rPr>
-                <w:rFonts w:asciiTheme="minorHAnsi" w:hAnsiTheme="minorHAnsi"/>
+                <w:rFonts w:ascii="Arial" w:hAnsi="Arial" w:cs="Arial"/>
                 <w:b/>
                 <w:i w:val="0"/>
               </w:rPr>
@@ -220,21 +241,27 @@
             <w:pPr>
               <w:ind w:left="630"/>
               <w:jc w:val="both"/>
+              <w:rPr>
+                <w:rFonts w:ascii="Arial" w:hAnsi="Arial" w:cs="Arial"/>
+              </w:rPr>
             </w:pPr>
             <w:r>
               <w:rPr>
+                <w:rFonts w:ascii="Arial" w:hAnsi="Arial" w:cs="Arial"/>
                 <w:b/>
               </w:rPr>
               <w:t xml:space="preserve">L’entreprise </w:t>
             </w:r>
             <w:r>
               <w:rPr>
+                <w:rFonts w:ascii="Arial" w:hAnsi="Arial" w:cs="Arial"/>
                 <w:b/>
               </w:rPr>
               <w:t>n</w:t>
             </w:r>
             <w:r>
               <w:rPr>
+                <w:rFonts w:ascii="Arial" w:hAnsi="Arial" w:cs="Arial"/>
                 <w:b/>
                 <w:vertAlign w:val="superscript"/>
               </w:rPr>
@@ -242,26 +269,35 @@
             </w:r>
             <w:r>
               <w:rPr>
+                <w:rFonts w:ascii="Arial" w:hAnsi="Arial" w:cs="Arial"/>
                 <w:b/>
               </w:rPr>
               <w:t xml:space="preserve"> </w:t>
             </w:r>
             <w:r>
               <w:rPr>
+                <w:rFonts w:ascii="Arial" w:hAnsi="Arial" w:cs="Arial"/>
                 <w:b/>
               </w:rPr>
               <w:t>2</w:t>
             </w:r>
             <w:r>
+              <w:rPr>
+                <w:rFonts w:ascii="Arial" w:hAnsi="Arial" w:cs="Arial"/>
+              </w:rPr>
               <w:t xml:space="preserve"> possède 10 ans d’expérience dans l’élaboration module de </w:t>
             </w:r>
             <w:r>
               <w:rPr>
+                <w:rFonts w:ascii="Arial" w:hAnsi="Arial" w:cs="Arial"/>
                 <w:i/>
               </w:rPr>
               <w:t>e-learning</w:t>
             </w:r>
             <w:r>
+              <w:rPr>
+                <w:rFonts w:ascii="Arial" w:hAnsi="Arial" w:cs="Arial"/>
+              </w:rPr>
               <w:t>, c’est son seul service. Elle présente une liste de plus de 50 clients.</w:t>
             </w:r>
           </w:p>
@@ -283,7 +319,7 @@
               <w:ind w:left="567"/>
               <w:outlineLvl w:val="1"/>
               <w:rPr>
-                <w:rFonts w:asciiTheme="minorHAnsi" w:hAnsiTheme="minorHAnsi"/>
+                <w:rFonts w:ascii="Arial" w:hAnsi="Arial" w:cs="Arial"/>
                 <w:b/>
                 <w:i w:val="0"/>
               </w:rPr>
@@ -296,14 +332,14 @@
               <w:ind w:left="567" w:hanging="567"/>
               <w:outlineLvl w:val="1"/>
               <w:rPr>
-                <w:rFonts w:asciiTheme="minorHAnsi" w:hAnsiTheme="minorHAnsi"/>
+                <w:rFonts w:ascii="Arial" w:hAnsi="Arial" w:cs="Arial"/>
                 <w:b/>
                 <w:i w:val="0"/>
               </w:rPr>
             </w:pPr>
             <w:r>
               <w:rPr>
-                <w:rFonts w:asciiTheme="minorHAnsi" w:hAnsiTheme="minorHAnsi"/>
+                <w:rFonts w:ascii="Arial" w:hAnsi="Arial" w:cs="Arial"/>
                 <w:b/>
                 <w:i w:val="0"/>
               </w:rPr>
@@ -314,8 +350,14 @@
             <w:pPr>
               <w:ind w:left="630"/>
               <w:jc w:val="both"/>
+              <w:rPr>
+                <w:rFonts w:ascii="Arial" w:hAnsi="Arial" w:cs="Arial"/>
+              </w:rPr>
             </w:pPr>
             <w:r>
+              <w:rPr>
+                <w:rFonts w:ascii="Arial" w:hAnsi="Arial" w:cs="Arial"/>
+              </w:rPr>
               <w:t>L’entreprise présente une gamme de réalisations variées. Les dispositifs de formation en ligne présentés sont soit simples, de format mixte ou encore complexe (jeux sérieux, RA)</w:t>
             </w:r>
           </w:p>
@@ -337,7 +379,7 @@
               <w:ind w:left="567"/>
               <w:outlineLvl w:val="1"/>
               <w:rPr>
-                <w:rFonts w:asciiTheme="minorHAnsi" w:hAnsiTheme="minorHAnsi"/>
+                <w:rFonts w:ascii="Arial" w:hAnsi="Arial" w:cs="Arial"/>
                 <w:b/>
                 <w:i w:val="0"/>
               </w:rPr>
@@ -350,14 +392,14 @@
               <w:ind w:left="567" w:hanging="567"/>
               <w:outlineLvl w:val="1"/>
               <w:rPr>
-                <w:rFonts w:asciiTheme="minorHAnsi" w:hAnsiTheme="minorHAnsi"/>
+                <w:rFonts w:ascii="Arial" w:hAnsi="Arial" w:cs="Arial"/>
                 <w:b/>
                 <w:i w:val="0"/>
               </w:rPr>
             </w:pPr>
             <w:r>
               <w:rPr>
-                <w:rFonts w:asciiTheme="minorHAnsi" w:hAnsiTheme="minorHAnsi"/>
+                <w:rFonts w:ascii="Arial" w:hAnsi="Arial" w:cs="Arial"/>
                 <w:b/>
                 <w:i w:val="0"/>
               </w:rPr>
@@ -372,8 +414,14 @@
                 <w:numId w:val="2"/>
               </w:numPr>
               <w:ind w:left="900" w:hanging="284"/>
+              <w:rPr>
+                <w:rFonts w:ascii="Arial" w:hAnsi="Arial" w:cs="Arial"/>
+              </w:rPr>
             </w:pPr>
             <w:r>
+              <w:rPr>
+                <w:rFonts w:ascii="Arial" w:hAnsi="Arial" w:cs="Arial"/>
+              </w:rPr>
               <w:t xml:space="preserve">Analyse préliminaire (confirmer la stratégie pédagogique) </w:t>
             </w:r>
           </w:p>
@@ -385,8 +433,14 @@
                 <w:numId w:val="2"/>
               </w:numPr>
               <w:ind w:left="900" w:hanging="284"/>
+              <w:rPr>
+                <w:rFonts w:ascii="Arial" w:hAnsi="Arial" w:cs="Arial"/>
+              </w:rPr>
             </w:pPr>
             <w:r>
+              <w:rPr>
+                <w:rFonts w:ascii="Arial" w:hAnsi="Arial" w:cs="Arial"/>
+              </w:rPr>
               <w:t>Analyse de contenu et adaptation pour le support choisi</w:t>
             </w:r>
           </w:p>
@@ -398,8 +452,14 @@
                 <w:numId w:val="2"/>
               </w:numPr>
               <w:ind w:left="900" w:hanging="284"/>
+              <w:rPr>
+                <w:rFonts w:ascii="Arial" w:hAnsi="Arial" w:cs="Arial"/>
+              </w:rPr>
             </w:pPr>
             <w:r>
+              <w:rPr>
+                <w:rFonts w:ascii="Arial" w:hAnsi="Arial" w:cs="Arial"/>
+              </w:rPr>
               <w:t>Conception et design (macro et micro)</w:t>
             </w:r>
           </w:p>
@@ -411,8 +471,14 @@
                 <w:numId w:val="2"/>
               </w:numPr>
               <w:ind w:left="900" w:hanging="284"/>
+              <w:rPr>
+                <w:rFonts w:ascii="Arial" w:hAnsi="Arial" w:cs="Arial"/>
+              </w:rPr>
             </w:pPr>
             <w:r>
+              <w:rPr>
+                <w:rFonts w:ascii="Arial" w:hAnsi="Arial" w:cs="Arial"/>
+              </w:rPr>
               <w:t>Réalisation des modules (incluant les dispositifs de suivi et d’évaluation)</w:t>
             </w:r>
           </w:p>
@@ -424,8 +490,14 @@
                 <w:numId w:val="2"/>
               </w:numPr>
               <w:ind w:left="900" w:hanging="284"/>
+              <w:rPr>
+                <w:rFonts w:ascii="Arial" w:hAnsi="Arial" w:cs="Arial"/>
+              </w:rPr>
             </w:pPr>
             <w:r>
+              <w:rPr>
+                <w:rFonts w:ascii="Arial" w:hAnsi="Arial" w:cs="Arial"/>
+              </w:rPr>
               <w:t>Pilote et ajustements finaux</w:t>
             </w:r>
           </w:p>
@@ -437,8 +509,14 @@
                 <w:numId w:val="2"/>
               </w:numPr>
               <w:ind w:left="900" w:hanging="284"/>
+              <w:rPr>
+                <w:rFonts w:ascii="Arial" w:hAnsi="Arial" w:cs="Arial"/>
+              </w:rPr>
             </w:pPr>
             <w:r>
+              <w:rPr>
+                <w:rFonts w:ascii="Arial" w:hAnsi="Arial" w:cs="Arial"/>
+              </w:rPr>
               <w:t xml:space="preserve">Soutien à l’implantation du module (incluant l’hébergement sur le LMS du fournisseur) </w:t>
             </w:r>
           </w:p>
@@ -460,7 +538,7 @@
               <w:ind w:left="567"/>
               <w:outlineLvl w:val="1"/>
               <w:rPr>
-                <w:rFonts w:asciiTheme="minorHAnsi" w:hAnsiTheme="minorHAnsi"/>
+                <w:rFonts w:ascii="Arial" w:hAnsi="Arial" w:cs="Arial"/>
                 <w:b/>
                 <w:i w:val="0"/>
                 <w:sz w:val="22"/>
@@ -475,14 +553,14 @@
               <w:ind w:left="567" w:hanging="567"/>
               <w:outlineLvl w:val="1"/>
               <w:rPr>
-                <w:rFonts w:asciiTheme="minorHAnsi" w:hAnsiTheme="minorHAnsi"/>
+                <w:rFonts w:ascii="Arial" w:hAnsi="Arial" w:cs="Arial"/>
                 <w:b/>
                 <w:i w:val="0"/>
               </w:rPr>
             </w:pPr>
             <w:r>
               <w:rPr>
-                <w:rFonts w:asciiTheme="minorHAnsi" w:hAnsiTheme="minorHAnsi"/>
+                <w:rFonts w:ascii="Arial" w:hAnsi="Arial" w:cs="Arial"/>
                 <w:b/>
                 <w:i w:val="0"/>
               </w:rPr>
@@ -490,7 +568,7 @@
             </w:r>
             <w:r>
               <w:rPr>
-                <w:rFonts w:asciiTheme="minorHAnsi" w:hAnsiTheme="minorHAnsi"/>
+                <w:rFonts w:ascii="Arial" w:hAnsi="Arial" w:cs="Arial"/>
                 <w:b/>
                 <w:i w:val="0"/>
                 <w:color w:val="FF0000"/>
@@ -499,7 +577,7 @@
             </w:r>
             <w:r>
               <w:rPr>
-                <w:rFonts w:asciiTheme="minorHAnsi" w:hAnsiTheme="minorHAnsi"/>
+                <w:rFonts w:ascii="Arial" w:hAnsi="Arial" w:cs="Arial"/>
                 <w:b/>
                 <w:i w:val="0"/>
               </w:rPr>
@@ -516,7 +594,7 @@
               <w:ind w:left="900" w:hanging="284"/>
               <w:outlineLvl w:val="0"/>
               <w:rPr>
-                <w:rFonts w:asciiTheme="minorHAnsi" w:hAnsiTheme="minorHAnsi"/>
+                <w:rFonts w:ascii="Arial" w:hAnsi="Arial" w:cs="Arial"/>
                 <w:b w:val="0"/>
                 <w:sz w:val="22"/>
                 <w:szCs w:val="22"/>
@@ -524,7 +602,7 @@
             </w:pPr>
             <w:r>
               <w:rPr>
-                <w:rFonts w:asciiTheme="minorHAnsi" w:hAnsiTheme="minorHAnsi"/>
+                <w:rFonts w:ascii="Arial" w:hAnsi="Arial" w:cs="Arial"/>
                 <w:b w:val="0"/>
                 <w:sz w:val="22"/>
                 <w:szCs w:val="22"/>
@@ -533,7 +611,7 @@
             </w:r>
             <w:r>
               <w:rPr>
-                <w:rFonts w:asciiTheme="minorHAnsi" w:hAnsiTheme="minorHAnsi"/>
+                <w:rFonts w:ascii="Arial" w:hAnsi="Arial" w:cs="Arial"/>
                 <w:b w:val="0"/>
                 <w:i/>
                 <w:sz w:val="22"/>
@@ -543,7 +621,7 @@
             </w:r>
             <w:r>
               <w:rPr>
-                <w:rFonts w:asciiTheme="minorHAnsi" w:hAnsiTheme="minorHAnsi"/>
+                <w:rFonts w:ascii="Arial" w:hAnsi="Arial" w:cs="Arial"/>
                 <w:b w:val="0"/>
                 <w:sz w:val="22"/>
                 <w:szCs w:val="22"/>
@@ -560,11 +638,13 @@
               </w:numPr>
               <w:ind w:left="900" w:hanging="284"/>
               <w:rPr>
+                <w:rFonts w:ascii="Arial" w:hAnsi="Arial" w:cs="Arial"/>
                 <w:lang w:eastAsia="fr-FR"/>
               </w:rPr>
             </w:pPr>
             <w:r>
               <w:rPr>
+                <w:rFonts w:ascii="Arial" w:hAnsi="Arial" w:cs="Arial"/>
                 <w:lang w:eastAsia="fr-FR"/>
               </w:rPr>
               <w:t>Techno pédagogue – employé (7 ans dans la conception de stratégie pédagogique)</w:t>
@@ -579,13 +659,13 @@
               </w:numPr>
               <w:ind w:left="900" w:right="-1359" w:hanging="284"/>
               <w:rPr>
-                <w:rFonts w:cs="Times New Roman"/>
+                <w:rFonts w:ascii="Arial" w:hAnsi="Arial" w:cs="Arial"/>
                 <w:lang w:eastAsia="fr-FR"/>
               </w:rPr>
             </w:pPr>
             <w:r>
               <w:rPr>
-                <w:rFonts w:cs="Times New Roman"/>
+                <w:rFonts w:ascii="Arial" w:hAnsi="Arial" w:cs="Arial"/>
                 <w:lang w:eastAsia="fr-FR"/>
               </w:rPr>
               <w:t>Intégrateur multimédia – employée (4 ans dans l’élaboration d’outils de formation)</w:t>
@@ -600,13 +680,13 @@
               </w:numPr>
               <w:ind w:left="900" w:right="-1359" w:hanging="284"/>
               <w:rPr>
-                <w:rFonts w:cs="Times New Roman"/>
+                <w:rFonts w:ascii="Arial" w:hAnsi="Arial" w:cs="Arial"/>
                 <w:lang w:eastAsia="fr-FR"/>
               </w:rPr>
             </w:pPr>
             <w:r>
               <w:rPr>
-                <w:rFonts w:cs="Times New Roman"/>
+                <w:rFonts w:ascii="Arial" w:hAnsi="Arial" w:cs="Arial"/>
                 <w:lang w:eastAsia="fr-FR"/>
               </w:rPr>
               <w:t>Rédacteur – employés (24 ans d’expérience en tant que rédacteur)</w:t>
@@ -621,13 +701,13 @@
               </w:numPr>
               <w:ind w:left="900" w:right="-1359" w:hanging="284"/>
               <w:rPr>
-                <w:rFonts w:cs="Times New Roman"/>
+                <w:rFonts w:ascii="Arial" w:hAnsi="Arial" w:cs="Arial"/>
                 <w:lang w:eastAsia="fr-FR"/>
               </w:rPr>
             </w:pPr>
             <w:r>
               <w:rPr>
-                <w:rFonts w:cs="Times New Roman"/>
+                <w:rFonts w:ascii="Arial" w:hAnsi="Arial" w:cs="Arial"/>
                 <w:lang w:eastAsia="fr-FR"/>
               </w:rPr>
               <w:t>Traducteur – sous-traitant (3 ans d’expérience dans la rédaction technique)</w:t>
@@ -651,7 +731,7 @@
               <w:ind w:left="567"/>
               <w:outlineLvl w:val="1"/>
               <w:rPr>
-                <w:rFonts w:asciiTheme="minorHAnsi" w:hAnsiTheme="minorHAnsi"/>
+                <w:rFonts w:ascii="Arial" w:hAnsi="Arial" w:cs="Arial"/>
                 <w:b/>
                 <w:i w:val="0"/>
               </w:rPr>
@@ -664,14 +744,14 @@
               <w:ind w:left="567" w:hanging="567"/>
               <w:outlineLvl w:val="1"/>
               <w:rPr>
-                <w:rFonts w:asciiTheme="minorHAnsi" w:hAnsiTheme="minorHAnsi"/>
+                <w:rFonts w:ascii="Arial" w:hAnsi="Arial" w:cs="Arial"/>
                 <w:b/>
                 <w:i w:val="0"/>
               </w:rPr>
             </w:pPr>
             <w:r>
               <w:rPr>
-                <w:rFonts w:asciiTheme="minorHAnsi" w:hAnsiTheme="minorHAnsi"/>
+                <w:rFonts w:ascii="Arial" w:hAnsi="Arial" w:cs="Arial"/>
                 <w:b/>
                 <w:i w:val="0"/>
               </w:rPr>
@@ -686,8 +766,14 @@
                 <w:numId w:val="4"/>
               </w:numPr>
               <w:ind w:left="900" w:hanging="284"/>
+              <w:rPr>
+                <w:rFonts w:ascii="Arial" w:hAnsi="Arial" w:cs="Arial"/>
+              </w:rPr>
             </w:pPr>
             <w:r>
+              <w:rPr>
+                <w:rFonts w:ascii="Arial" w:hAnsi="Arial" w:cs="Arial"/>
+              </w:rPr>
               <w:t>Rapport d’analyse préliminaire (mai 2016)</w:t>
             </w:r>
           </w:p>
@@ -699,8 +785,14 @@
                 <w:numId w:val="4"/>
               </w:numPr>
               <w:ind w:left="900" w:hanging="284"/>
+              <w:rPr>
+                <w:rFonts w:ascii="Arial" w:hAnsi="Arial" w:cs="Arial"/>
+              </w:rPr>
             </w:pPr>
             <w:r>
+              <w:rPr>
+                <w:rFonts w:ascii="Arial" w:hAnsi="Arial" w:cs="Arial"/>
+              </w:rPr>
               <w:t>Rapport sommaire d’analyse de contenu (juillet 2016)</w:t>
             </w:r>
           </w:p>
@@ -712,8 +804,14 @@
                 <w:numId w:val="4"/>
               </w:numPr>
               <w:ind w:left="900" w:hanging="284"/>
+              <w:rPr>
+                <w:rFonts w:ascii="Arial" w:hAnsi="Arial" w:cs="Arial"/>
+              </w:rPr>
             </w:pPr>
             <w:r>
+              <w:rPr>
+                <w:rFonts w:ascii="Arial" w:hAnsi="Arial" w:cs="Arial"/>
+              </w:rPr>
               <w:t>Scénario de formation (septembre 2016)</w:t>
             </w:r>
           </w:p>
@@ -725,26 +823,50 @@
                 <w:numId w:val="4"/>
               </w:numPr>
               <w:ind w:left="900" w:hanging="284"/>
+              <w:rPr>
+                <w:rFonts w:ascii="Arial" w:hAnsi="Arial" w:cs="Arial"/>
+              </w:rPr>
             </w:pPr>
             <w:r>
+              <w:rPr>
+                <w:rFonts w:ascii="Arial" w:hAnsi="Arial" w:cs="Arial"/>
+              </w:rPr>
               <w:t xml:space="preserve">Module de formation à l’intention des </w:t>
             </w:r>
             <w:r>
+              <w:rPr>
+                <w:rFonts w:ascii="Arial" w:hAnsi="Arial" w:cs="Arial"/>
+              </w:rPr>
               <w:t xml:space="preserve">chauffeurs de </w:t>
             </w:r>
             <w:r>
+              <w:rPr>
+                <w:rFonts w:ascii="Arial" w:hAnsi="Arial" w:cs="Arial"/>
+              </w:rPr>
               <w:t>taxi</w:t>
             </w:r>
             <w:r>
+              <w:rPr>
+                <w:rFonts w:ascii="Arial" w:hAnsi="Arial" w:cs="Arial"/>
+              </w:rPr>
               <w:t xml:space="preserve"> (octobre 2016) </w:t>
             </w:r>
             <w:r>
+              <w:rPr>
+                <w:rFonts w:ascii="Arial" w:hAnsi="Arial" w:cs="Arial"/>
+              </w:rPr>
               <w:t xml:space="preserve">(en </w:t>
             </w:r>
             <w:r>
+              <w:rPr>
+                <w:rFonts w:ascii="Arial" w:hAnsi="Arial" w:cs="Arial"/>
+              </w:rPr>
               <w:t>français</w:t>
             </w:r>
             <w:r>
+              <w:rPr>
+                <w:rFonts w:ascii="Arial" w:hAnsi="Arial" w:cs="Arial"/>
+              </w:rPr>
               <w:t xml:space="preserve"> seulement)</w:t>
             </w:r>
           </w:p>
@@ -756,8 +878,14 @@
                 <w:numId w:val="4"/>
               </w:numPr>
               <w:ind w:left="900" w:hanging="284"/>
+              <w:rPr>
+                <w:rFonts w:ascii="Arial" w:hAnsi="Arial" w:cs="Arial"/>
+              </w:rPr>
             </w:pPr>
             <w:r>
+              <w:rPr>
+                <w:rFonts w:ascii="Arial" w:hAnsi="Arial" w:cs="Arial"/>
+              </w:rPr>
               <w:t>Version finale des livrables (décembre 2016)</w:t>
             </w:r>
           </w:p>
@@ -765,8 +893,14 @@
       </w:tr>
     </w:tbl>
     <w:p>
+      <w:pPr>
+        <w:rPr>
+          <w:rFonts w:ascii="Arial" w:hAnsi="Arial" w:cs="Arial"/>
+        </w:rPr>
+      </w:pPr>
       <w:r>
         <w:rPr>
+          <w:rFonts w:ascii="Arial" w:hAnsi="Arial" w:cs="Arial"/>
           <w:i/>
           <w:iCs/>
         </w:rPr>
@@ -804,7 +938,7 @@
               <w:ind w:left="567"/>
               <w:outlineLvl w:val="1"/>
               <w:rPr>
-                <w:rFonts w:asciiTheme="minorHAnsi" w:hAnsiTheme="minorHAnsi"/>
+                <w:rFonts w:ascii="Arial" w:hAnsi="Arial" w:cs="Arial"/>
                 <w:b/>
                 <w:i w:val="0"/>
               </w:rPr>
@@ -817,14 +951,14 @@
               <w:ind w:left="567" w:hanging="567"/>
               <w:outlineLvl w:val="1"/>
               <w:rPr>
-                <w:rFonts w:asciiTheme="minorHAnsi" w:hAnsiTheme="minorHAnsi"/>
+                <w:rFonts w:ascii="Arial" w:hAnsi="Arial" w:cs="Arial"/>
                 <w:b/>
                 <w:i w:val="0"/>
               </w:rPr>
             </w:pPr>
             <w:r>
               <w:rPr>
-                <w:rFonts w:asciiTheme="minorHAnsi" w:hAnsiTheme="minorHAnsi"/>
+                <w:rFonts w:ascii="Arial" w:hAnsi="Arial" w:cs="Arial"/>
                 <w:b/>
                 <w:i w:val="0"/>
               </w:rPr>
@@ -835,18 +969,31 @@
             <w:pPr>
               <w:ind w:left="630"/>
               <w:jc w:val="both"/>
+              <w:rPr>
+                <w:rFonts w:ascii="Arial" w:hAnsi="Arial" w:cs="Arial"/>
+              </w:rPr>
             </w:pPr>
             <w:r>
+              <w:rPr>
+                <w:rFonts w:ascii="Arial" w:hAnsi="Arial" w:cs="Arial"/>
+              </w:rPr>
               <w:t>Les travaux débuteront comme souhaité par</w:t>
             </w:r>
             <w:r>
+              <w:rPr>
+                <w:rFonts w:ascii="Arial" w:hAnsi="Arial" w:cs="Arial"/>
+              </w:rPr>
               <w:t xml:space="preserve"> </w:t>
             </w:r>
             <w:r>
+              <w:rPr>
+                <w:rFonts w:ascii="Arial" w:hAnsi="Arial" w:cs="Arial"/>
+              </w:rPr>
               <w:t xml:space="preserve">le </w:t>
             </w:r>
             <w:r>
               <w:rPr>
+                <w:rFonts w:ascii="Arial" w:hAnsi="Arial" w:cs="Arial"/>
                 <w:b/>
                 <w:color w:val="00B050"/>
               </w:rPr>
@@ -854,6 +1001,7 @@
             </w:r>
             <w:r>
               <w:rPr>
+                <w:rFonts w:ascii="Arial" w:hAnsi="Arial" w:cs="Arial"/>
                 <w:b/>
                 <w:color w:val="00B050"/>
               </w:rPr>
@@ -861,12 +1009,16 @@
             </w:r>
             <w:r>
               <w:rPr>
+                <w:rFonts w:ascii="Arial" w:hAnsi="Arial" w:cs="Arial"/>
                 <w:b/>
                 <w:color w:val="00B050"/>
               </w:rPr>
               <w:t xml:space="preserve">Laval </w:t>
             </w:r>
             <w:r>
+              <w:rPr>
+                <w:rFonts w:ascii="Arial" w:hAnsi="Arial" w:cs="Arial"/>
+              </w:rPr>
               <w:t>en février 2016 et seront parachevés en décembre 2016. La durée des travaux dépend de l’analyse préliminaire.</w:t>
             </w:r>
           </w:p>
@@ -888,7 +1040,7 @@
               <w:ind w:left="567"/>
               <w:outlineLvl w:val="1"/>
               <w:rPr>
-                <w:rFonts w:asciiTheme="minorHAnsi" w:hAnsiTheme="minorHAnsi"/>
+                <w:rFonts w:ascii="Arial" w:hAnsi="Arial" w:cs="Arial"/>
                 <w:b/>
                 <w:i w:val="0"/>
               </w:rPr>
@@ -901,14 +1053,14 @@
               <w:ind w:left="567" w:hanging="567"/>
               <w:outlineLvl w:val="1"/>
               <w:rPr>
-                <w:rFonts w:asciiTheme="minorHAnsi" w:hAnsiTheme="minorHAnsi"/>
+                <w:rFonts w:ascii="Arial" w:hAnsi="Arial" w:cs="Arial"/>
                 <w:b/>
                 <w:i w:val="0"/>
               </w:rPr>
             </w:pPr>
             <w:r>
               <w:rPr>
-                <w:rFonts w:asciiTheme="minorHAnsi" w:hAnsiTheme="minorHAnsi"/>
+                <w:rFonts w:ascii="Arial" w:hAnsi="Arial" w:cs="Arial"/>
                 <w:b/>
                 <w:i w:val="0"/>
               </w:rPr>
@@ -919,8 +1071,14 @@
             <w:pPr>
               <w:ind w:left="630"/>
               <w:jc w:val="both"/>
+              <w:rPr>
+                <w:rFonts w:ascii="Arial" w:hAnsi="Arial" w:cs="Arial"/>
+              </w:rPr>
             </w:pPr>
             <w:r>
+              <w:rPr>
+                <w:rFonts w:ascii="Arial" w:hAnsi="Arial" w:cs="Arial"/>
+              </w:rPr>
               <w:t>Voir document annexe</w:t>
             </w:r>
           </w:p>
@@ -931,6 +1089,7 @@
       <w:pPr>
         <w:spacing w:after="0"/>
         <w:rPr>
+          <w:rFonts w:ascii="Arial" w:hAnsi="Arial" w:cs="Arial"/>
           <w:b/>
           <w:sz w:val="28"/>
           <w:szCs w:val="28"/>
@@ -940,11 +1099,18 @@
     <w:p>
       <w:pPr>
         <w:spacing w:after="0"/>
+        <w:rPr>
+          <w:rFonts w:ascii="Arial" w:hAnsi="Arial" w:cs="Arial"/>
+        </w:rPr>
       </w:pPr>
     </w:p>
     <w:sectPr>
-      <w:headerReference w:type="default" r:id="rId8"/>
-      <w:footerReference w:type="default" r:id="rId9"/>
+      <w:headerReference w:type="even" r:id="rId8"/>
+      <w:headerReference w:type="default" r:id="rId9"/>
+      <w:footerReference w:type="even" r:id="rId10"/>
+      <w:footerReference w:type="default" r:id="rId11"/>
+      <w:headerReference w:type="first" r:id="rId12"/>
+      <w:footerReference w:type="first" r:id="rId13"/>
       <w:pgSz w:w="12240" w:h="15840"/>
       <w:pgMar w:top="720" w:right="720" w:bottom="720" w:left="851" w:header="709" w:footer="709" w:gutter="0"/>
       <w:cols w:space="708"/>
@@ -985,10 +1151,278 @@
     <w:pPr>
       <w:pStyle w:val="Pieddepage"/>
     </w:pPr>
+  </w:p>
+</w:ftr>
+</file>
+
+<file path=word/footer2.xml><?xml version="1.0" encoding="utf-8"?>
+<w:ftr xmlns:wpc="http://schemas.microsoft.com/office/word/2010/wordprocessingCanvas" xmlns:mc="http://schemas.openxmlformats.org/markup-compatibility/2006" xmlns:o="urn:schemas-microsoft-com:office:office" xmlns:r="http://schemas.openxmlformats.org/officeDocument/2006/relationships" xmlns:m="http://schemas.openxmlformats.org/officeDocument/2006/math" xmlns:v="urn:schemas-microsoft-com:vml" xmlns:wp14="http://schemas.microsoft.com/office/word/2010/wordprocessingDrawing" xmlns:wp="http://schemas.openxmlformats.org/drawingml/2006/wordprocessingDrawing" xmlns:w10="urn:schemas-microsoft-com:office:word" xmlns:w="http://schemas.openxmlformats.org/wordprocessingml/2006/main" xmlns:w14="http://schemas.microsoft.com/office/word/2010/wordml" xmlns:wpg="http://schemas.microsoft.com/office/word/2010/wordprocessingGroup" xmlns:wpi="http://schemas.microsoft.com/office/word/2010/wordprocessingInk" xmlns:wne="http://schemas.microsoft.com/office/word/2006/wordml" xmlns:wps="http://schemas.microsoft.com/office/word/2010/wordprocessingShape" mc:Ignorable="w14 wp14">
+  <w:p>
+    <w:pPr>
+      <w:pStyle w:val="Pieddepage"/>
+      <w:rPr>
+        <w:rFonts w:ascii="Arial" w:hAnsi="Arial" w:cs="Arial"/>
+        <w:sz w:val="12"/>
+      </w:rPr>
+    </w:pPr>
     <w:r>
-      <w:t>Tousignant, S. (2014) adapté par Prud’Homme, S. et Melançon D. (2015)</w:t>
+      <w:rPr>
+        <w:rFonts w:ascii="Arial" w:hAnsi="Arial" w:cs="Arial"/>
+        <w:sz w:val="12"/>
+      </w:rPr>
+      <w:t>Tousignant, S. (2014) adapté par Prud’Homme, S. et Melançon D. (2016)</w:t>
     </w:r>
   </w:p>
+  <w:p>
+    <w:pPr>
+      <w:pStyle w:val="Pieddepage"/>
+      <w:rPr>
+        <w:rFonts w:ascii="Arial" w:hAnsi="Arial" w:cs="Arial"/>
+        <w:sz w:val="12"/>
+      </w:rPr>
+    </w:pPr>
+    <w:r>
+      <w:rPr>
+        <w:rFonts w:ascii="Arial" w:hAnsi="Arial" w:cs="Arial"/>
+        <w:sz w:val="12"/>
+      </w:rPr>
+      <w:fldChar w:fldCharType="begin"/>
+    </w:r>
+    <w:r>
+      <w:rPr>
+        <w:rFonts w:ascii="Arial" w:hAnsi="Arial" w:cs="Arial"/>
+        <w:sz w:val="12"/>
+      </w:rPr>
+      <w:instrText xml:space="preserve"> FILENAME  \p  \* MERGEFORMAT </w:instrText>
+    </w:r>
+    <w:r>
+      <w:rPr>
+        <w:rFonts w:ascii="Arial" w:hAnsi="Arial" w:cs="Arial"/>
+        <w:sz w:val="12"/>
+      </w:rPr>
+      <w:fldChar w:fldCharType="separate"/>
+    </w:r>
+    <w:r>
+      <w:rPr>
+        <w:rFonts w:ascii="Arial" w:hAnsi="Arial" w:cs="Arial"/>
+        <w:noProof/>
+        <w:sz w:val="12"/>
+      </w:rPr>
+      <w:t>C:\Users\sprudhomme\Dropbox\PROJETS\CP\PROJETS\Projet Présentation CSDL Analyse\PACRPFEL-AN-EXAO-OS2\PACRPFEL-AN-EXAO-OS2..docx</w:t>
+    </w:r>
+    <w:r>
+      <w:rPr>
+        <w:rFonts w:ascii="Arial" w:hAnsi="Arial" w:cs="Arial"/>
+        <w:noProof/>
+        <w:sz w:val="12"/>
+      </w:rPr>
+      <w:fldChar w:fldCharType="end"/>
+    </w:r>
+    <w:bookmarkStart w:id="0" w:name="_GoBack"/>
+    <w:bookmarkEnd w:id="0"/>
+  </w:p>
+  <w:p>
+    <w:pPr>
+      <w:pStyle w:val="Pieddepage"/>
+      <w:pBdr>
+        <w:top w:val="single" w:sz="4" w:space="1" w:color="auto"/>
+      </w:pBdr>
+      <w:tabs>
+        <w:tab w:val="clear" w:pos="4320"/>
+        <w:tab w:val="clear" w:pos="8640"/>
+        <w:tab w:val="center" w:pos="4536"/>
+        <w:tab w:val="right" w:pos="9214"/>
+      </w:tabs>
+      <w:rPr>
+        <w:rStyle w:val="Numrodepage"/>
+        <w:rFonts w:ascii="Arial" w:hAnsi="Arial" w:cs="Arial"/>
+      </w:rPr>
+    </w:pPr>
+    <w:r>
+      <w:rPr>
+        <w:rFonts w:ascii="Arial" w:hAnsi="Arial" w:cs="Arial"/>
+        <w:noProof/>
+        <w:lang w:eastAsia="fr-CA"/>
+      </w:rPr>
+      <w:drawing>
+        <wp:inline distT="0" distB="0" distL="0" distR="0" wp14:anchorId="4B3B6D9F" wp14:editId="41E94D7F">
+          <wp:extent cx="857250" cy="209550"/>
+          <wp:effectExtent l="0" t="0" r="0" b="0"/>
+          <wp:docPr id="4" name="Image 4" descr="logoCSDLhoriz-cmyk"/>
+          <wp:cNvGraphicFramePr>
+            <a:graphicFrameLocks xmlns:a="http://schemas.openxmlformats.org/drawingml/2006/main" noChangeAspect="1"/>
+          </wp:cNvGraphicFramePr>
+          <a:graphic xmlns:a="http://schemas.openxmlformats.org/drawingml/2006/main">
+            <a:graphicData uri="http://schemas.openxmlformats.org/drawingml/2006/picture">
+              <pic:pic xmlns:pic="http://schemas.openxmlformats.org/drawingml/2006/picture">
+                <pic:nvPicPr>
+                  <pic:cNvPr id="0" name="Picture 4" descr="logoCSDLhoriz-cmyk"/>
+                  <pic:cNvPicPr>
+                    <a:picLocks noChangeAspect="1" noChangeArrowheads="1"/>
+                  </pic:cNvPicPr>
+                </pic:nvPicPr>
+                <pic:blipFill>
+                  <a:blip r:embed="rId1">
+                    <a:extLst>
+                      <a:ext uri="{28A0092B-C50C-407E-A947-70E740481C1C}">
+                        <a14:useLocalDpi xmlns:a14="http://schemas.microsoft.com/office/drawing/2010/main" val="0"/>
+                      </a:ext>
+                    </a:extLst>
+                  </a:blip>
+                  <a:srcRect/>
+                  <a:stretch>
+                    <a:fillRect/>
+                  </a:stretch>
+                </pic:blipFill>
+                <pic:spPr bwMode="auto">
+                  <a:xfrm>
+                    <a:off x="0" y="0"/>
+                    <a:ext cx="857250" cy="209550"/>
+                  </a:xfrm>
+                  <a:prstGeom prst="rect">
+                    <a:avLst/>
+                  </a:prstGeom>
+                  <a:noFill/>
+                  <a:ln>
+                    <a:noFill/>
+                  </a:ln>
+                </pic:spPr>
+              </pic:pic>
+            </a:graphicData>
+          </a:graphic>
+        </wp:inline>
+      </w:drawing>
+    </w:r>
+    <w:r>
+      <w:rPr>
+        <w:rFonts w:ascii="Arial" w:hAnsi="Arial" w:cs="Arial"/>
+      </w:rPr>
+      <w:tab/>
+      <w:t xml:space="preserve"> </w:t>
+    </w:r>
+    <w:r>
+      <w:rPr>
+        <w:rFonts w:ascii="Arial" w:hAnsi="Arial" w:cs="Arial"/>
+      </w:rPr>
+      <w:fldChar w:fldCharType="begin"/>
+    </w:r>
+    <w:r>
+      <w:rPr>
+        <w:rFonts w:ascii="Arial" w:hAnsi="Arial" w:cs="Arial"/>
+      </w:rPr>
+      <w:instrText xml:space="preserve"> SAVEDATE  \@ "yyyy-MM-dd"  \* MERGEFORMAT </w:instrText>
+    </w:r>
+    <w:r>
+      <w:rPr>
+        <w:rFonts w:ascii="Arial" w:hAnsi="Arial" w:cs="Arial"/>
+      </w:rPr>
+      <w:fldChar w:fldCharType="separate"/>
+    </w:r>
+    <w:r>
+      <w:rPr>
+        <w:rFonts w:ascii="Arial" w:hAnsi="Arial" w:cs="Arial"/>
+        <w:noProof/>
+      </w:rPr>
+      <w:t>2016-01-20</w:t>
+    </w:r>
+    <w:r>
+      <w:rPr>
+        <w:rFonts w:ascii="Arial" w:hAnsi="Arial" w:cs="Arial"/>
+      </w:rPr>
+      <w:fldChar w:fldCharType="end"/>
+    </w:r>
+    <w:r>
+      <w:rPr>
+        <w:rFonts w:ascii="Arial" w:hAnsi="Arial" w:cs="Arial"/>
+      </w:rPr>
+      <w:tab/>
+      <w:t xml:space="preserve">Page </w:t>
+    </w:r>
+    <w:r>
+      <w:rPr>
+        <w:rStyle w:val="Numrodepage"/>
+        <w:rFonts w:ascii="Arial" w:hAnsi="Arial" w:cs="Arial"/>
+      </w:rPr>
+      <w:fldChar w:fldCharType="begin"/>
+    </w:r>
+    <w:r>
+      <w:rPr>
+        <w:rStyle w:val="Numrodepage"/>
+        <w:rFonts w:ascii="Arial" w:hAnsi="Arial" w:cs="Arial"/>
+      </w:rPr>
+      <w:instrText xml:space="preserve"> PAGE </w:instrText>
+    </w:r>
+    <w:r>
+      <w:rPr>
+        <w:rStyle w:val="Numrodepage"/>
+        <w:rFonts w:ascii="Arial" w:hAnsi="Arial" w:cs="Arial"/>
+      </w:rPr>
+      <w:fldChar w:fldCharType="separate"/>
+    </w:r>
+    <w:r>
+      <w:rPr>
+        <w:rStyle w:val="Numrodepage"/>
+        <w:rFonts w:ascii="Arial" w:hAnsi="Arial" w:cs="Arial"/>
+        <w:noProof/>
+      </w:rPr>
+      <w:t>1</w:t>
+    </w:r>
+    <w:r>
+      <w:rPr>
+        <w:rStyle w:val="Numrodepage"/>
+        <w:rFonts w:ascii="Arial" w:hAnsi="Arial" w:cs="Arial"/>
+      </w:rPr>
+      <w:fldChar w:fldCharType="end"/>
+    </w:r>
+    <w:r>
+      <w:rPr>
+        <w:rStyle w:val="Numrodepage"/>
+        <w:rFonts w:ascii="Arial" w:hAnsi="Arial" w:cs="Arial"/>
+      </w:rPr>
+      <w:t xml:space="preserve"> de </w:t>
+    </w:r>
+    <w:r>
+      <w:rPr>
+        <w:rStyle w:val="Numrodepage"/>
+        <w:rFonts w:ascii="Arial" w:hAnsi="Arial" w:cs="Arial"/>
+      </w:rPr>
+      <w:fldChar w:fldCharType="begin"/>
+    </w:r>
+    <w:r>
+      <w:rPr>
+        <w:rStyle w:val="Numrodepage"/>
+        <w:rFonts w:ascii="Arial" w:hAnsi="Arial" w:cs="Arial"/>
+      </w:rPr>
+      <w:instrText xml:space="preserve"> NUMPAGES </w:instrText>
+    </w:r>
+    <w:r>
+      <w:rPr>
+        <w:rStyle w:val="Numrodepage"/>
+        <w:rFonts w:ascii="Arial" w:hAnsi="Arial" w:cs="Arial"/>
+      </w:rPr>
+      <w:fldChar w:fldCharType="separate"/>
+    </w:r>
+    <w:r>
+      <w:rPr>
+        <w:rStyle w:val="Numrodepage"/>
+        <w:rFonts w:ascii="Arial" w:hAnsi="Arial" w:cs="Arial"/>
+        <w:noProof/>
+      </w:rPr>
+      <w:t>2</w:t>
+    </w:r>
+    <w:r>
+      <w:rPr>
+        <w:rStyle w:val="Numrodepage"/>
+        <w:rFonts w:ascii="Arial" w:hAnsi="Arial" w:cs="Arial"/>
+      </w:rPr>
+      <w:fldChar w:fldCharType="end"/>
+    </w:r>
+  </w:p>
+</w:ftr>
+</file>
+
+<file path=word/footer3.xml><?xml version="1.0" encoding="utf-8"?>
+<w:ftr xmlns:wpc="http://schemas.microsoft.com/office/word/2010/wordprocessingCanvas" xmlns:mc="http://schemas.openxmlformats.org/markup-compatibility/2006" xmlns:o="urn:schemas-microsoft-com:office:office" xmlns:r="http://schemas.openxmlformats.org/officeDocument/2006/relationships" xmlns:m="http://schemas.openxmlformats.org/officeDocument/2006/math" xmlns:v="urn:schemas-microsoft-com:vml" xmlns:wp14="http://schemas.microsoft.com/office/word/2010/wordprocessingDrawing" xmlns:wp="http://schemas.openxmlformats.org/drawingml/2006/wordprocessingDrawing" xmlns:w10="urn:schemas-microsoft-com:office:word" xmlns:w="http://schemas.openxmlformats.org/wordprocessingml/2006/main" xmlns:w14="http://schemas.microsoft.com/office/word/2010/wordml" xmlns:wpg="http://schemas.microsoft.com/office/word/2010/wordprocessingGroup" xmlns:wpi="http://schemas.microsoft.com/office/word/2010/wordprocessingInk" xmlns:wne="http://schemas.microsoft.com/office/word/2006/wordml" xmlns:wps="http://schemas.microsoft.com/office/word/2010/wordprocessingShape" mc:Ignorable="w14 wp14">
   <w:p>
     <w:pPr>
       <w:pStyle w:val="Pieddepage"/>
@@ -1028,13 +1462,26 @@
     <w:pPr>
       <w:pStyle w:val="En-tte"/>
     </w:pPr>
+  </w:p>
+</w:hdr>
+</file>
+
+<file path=word/header2.xml><?xml version="1.0" encoding="utf-8"?>
+<w:hdr xmlns:wpc="http://schemas.microsoft.com/office/word/2010/wordprocessingCanvas" xmlns:mc="http://schemas.openxmlformats.org/markup-compatibility/2006" xmlns:o="urn:schemas-microsoft-com:office:office" xmlns:r="http://schemas.openxmlformats.org/officeDocument/2006/relationships" xmlns:m="http://schemas.openxmlformats.org/officeDocument/2006/math" xmlns:v="urn:schemas-microsoft-com:vml" xmlns:wp14="http://schemas.microsoft.com/office/word/2010/wordprocessingDrawing" xmlns:wp="http://schemas.openxmlformats.org/drawingml/2006/wordprocessingDrawing" xmlns:w10="urn:schemas-microsoft-com:office:word" xmlns:w="http://schemas.openxmlformats.org/wordprocessingml/2006/main" xmlns:w14="http://schemas.microsoft.com/office/word/2010/wordml" xmlns:wpg="http://schemas.microsoft.com/office/word/2010/wordprocessingGroup" xmlns:wpi="http://schemas.microsoft.com/office/word/2010/wordprocessingInk" xmlns:wne="http://schemas.microsoft.com/office/word/2006/wordml" xmlns:wps="http://schemas.microsoft.com/office/word/2010/wordprocessingShape" mc:Ignorable="w14 wp14">
+  <w:p>
+    <w:pPr>
+      <w:pStyle w:val="En-tte"/>
+      <w:rPr>
+        <w:rFonts w:ascii="Arial" w:hAnsi="Arial" w:cs="Arial"/>
+      </w:rPr>
+    </w:pPr>
     <w:r>
       <w:rPr>
+        <w:rFonts w:ascii="Arial" w:hAnsi="Arial" w:cs="Arial"/>
         <w:noProof/>
-        <w:lang w:eastAsia="fr-CA"/>
       </w:rPr>
       <w:drawing>
-        <wp:inline distT="0" distB="0" distL="0" distR="0" wp14:anchorId="1B8240B4" wp14:editId="6EF9060A">
+        <wp:inline distT="0" distB="0" distL="0" distR="0" wp14:anchorId="1ABAA0FA" wp14:editId="04BE4FEB">
           <wp:extent cx="866775" cy="647700"/>
           <wp:effectExtent l="0" t="0" r="9525" b="0"/>
           <wp:docPr id="3" name="Image 2" descr="logoCSDLvertical-cmyk"/>
@@ -1087,7 +1534,7 @@
     <w:pPr>
       <w:pStyle w:val="En-tte"/>
       <w:rPr>
-        <w:rFonts w:cs="Arial"/>
+        <w:rFonts w:ascii="Arial" w:hAnsi="Arial" w:cs="Arial"/>
         <w:b/>
         <w:sz w:val="24"/>
         <w:szCs w:val="24"/>
@@ -1095,13 +1542,39 @@
     </w:pPr>
     <w:r>
       <w:rPr>
-        <w:rFonts w:cs="Arial"/>
+        <w:rFonts w:ascii="Arial" w:hAnsi="Arial" w:cs="Arial"/>
         <w:b/>
         <w:sz w:val="24"/>
         <w:szCs w:val="24"/>
       </w:rPr>
       <w:t>Plan d’action en conception et réalisation de projets de formation en ligne</w:t>
     </w:r>
+  </w:p>
+  <w:p>
+    <w:pPr>
+      <w:pStyle w:val="En-tte"/>
+      <w:rPr>
+        <w:rFonts w:ascii="Arial" w:hAnsi="Arial" w:cs="Arial"/>
+        <w:b/>
+      </w:rPr>
+    </w:pPr>
+    <w:r>
+      <w:rPr>
+        <w:rFonts w:ascii="Arial" w:hAnsi="Arial" w:cs="Arial"/>
+        <w:b/>
+      </w:rPr>
+      <w:t>Analyse</w:t>
+    </w:r>
+  </w:p>
+</w:hdr>
+</file>
+
+<file path=word/header3.xml><?xml version="1.0" encoding="utf-8"?>
+<w:hdr xmlns:wpc="http://schemas.microsoft.com/office/word/2010/wordprocessingCanvas" xmlns:mc="http://schemas.openxmlformats.org/markup-compatibility/2006" xmlns:o="urn:schemas-microsoft-com:office:office" xmlns:r="http://schemas.openxmlformats.org/officeDocument/2006/relationships" xmlns:m="http://schemas.openxmlformats.org/officeDocument/2006/math" xmlns:v="urn:schemas-microsoft-com:vml" xmlns:wp14="http://schemas.microsoft.com/office/word/2010/wordprocessingDrawing" xmlns:wp="http://schemas.openxmlformats.org/drawingml/2006/wordprocessingDrawing" xmlns:w10="urn:schemas-microsoft-com:office:word" xmlns:w="http://schemas.openxmlformats.org/wordprocessingml/2006/main" xmlns:w14="http://schemas.microsoft.com/office/word/2010/wordml" xmlns:wpg="http://schemas.microsoft.com/office/word/2010/wordprocessingGroup" xmlns:wpi="http://schemas.microsoft.com/office/word/2010/wordprocessingInk" xmlns:wne="http://schemas.microsoft.com/office/word/2006/wordml" xmlns:wps="http://schemas.microsoft.com/office/word/2010/wordprocessingShape" mc:Ignorable="w14 wp14">
+  <w:p>
+    <w:pPr>
+      <w:pStyle w:val="En-tte"/>
+    </w:pPr>
   </w:p>
 </w:hdr>
 </file>
@@ -1625,6 +2098,7 @@
     <w:lsdException w:name="toc 8" w:uiPriority="39"/>
     <w:lsdException w:name="toc 9" w:uiPriority="39"/>
     <w:lsdException w:name="caption" w:uiPriority="35" w:qFormat="1"/>
+    <w:lsdException w:name="page number" w:uiPriority="0"/>
     <w:lsdException w:name="Title" w:semiHidden="0" w:uiPriority="10" w:unhideWhenUsed="0" w:qFormat="1"/>
     <w:lsdException w:name="Default Paragraph Font" w:uiPriority="1"/>
     <w:lsdException w:name="Subtitle" w:semiHidden="0" w:uiPriority="11" w:unhideWhenUsed="0" w:qFormat="1"/>
@@ -2240,6 +2714,11 @@
       <w:szCs w:val="16"/>
     </w:rPr>
   </w:style>
+  <w:style w:type="character" w:styleId="Numrodepage">
+    <w:name w:val="page number"/>
+    <w:basedOn w:val="Policepardfaut"/>
+    <w:rsid w:val="004F7056"/>
+  </w:style>
 </w:styles>
 </file>
 
@@ -2281,6 +2760,7 @@
     <w:lsdException w:name="toc 8" w:uiPriority="39"/>
     <w:lsdException w:name="toc 9" w:uiPriority="39"/>
     <w:lsdException w:name="caption" w:uiPriority="35" w:qFormat="1"/>
+    <w:lsdException w:name="page number" w:uiPriority="0"/>
     <w:lsdException w:name="Title" w:semiHidden="0" w:uiPriority="10" w:unhideWhenUsed="0" w:qFormat="1"/>
     <w:lsdException w:name="Default Paragraph Font" w:uiPriority="1"/>
     <w:lsdException w:name="Subtitle" w:semiHidden="0" w:uiPriority="11" w:unhideWhenUsed="0" w:qFormat="1"/>
@@ -2895,6 +3375,11 @@
       <w:sz w:val="16"/>
       <w:szCs w:val="16"/>
     </w:rPr>
+  </w:style>
+  <w:style w:type="character" w:styleId="Numrodepage">
+    <w:name w:val="page number"/>
+    <w:basedOn w:val="Policepardfaut"/>
+    <w:rsid w:val="004F7056"/>
   </w:style>
 </w:styles>
 </file>

</xml_diff>